<commit_message>
More progress on Task 16
Former-commit-id: 29d04b6b30a127e0f5bb17870e0d230fab2455f2
</commit_message>
<xml_diff>
--- a/16 - Spike (ext) - Configuration Files/Task 16 Extension Report - Configuration Files.docx
+++ b/16 - Spike (ext) - Configuration Files/Task 16 Extension Report - Configuration Files.docx
@@ -444,27 +444,14 @@
                             <w:r>
                               <w:t xml:space="preserve">Figure </w:t>
                             </w:r>
-                            <w:r>
-                              <w:fldChar w:fldCharType="begin"/>
-                            </w:r>
-                            <w:r>
-                              <w:instrText xml:space="preserve"> SEQ Figure \* ARABIC </w:instrText>
-                            </w:r>
-                            <w:r>
-                              <w:fldChar w:fldCharType="separate"/>
-                            </w:r>
-                            <w:r>
-                              <w:rPr>
-                                <w:noProof/>
-                              </w:rPr>
-                              <w:t>1</w:t>
-                            </w:r>
-                            <w:r>
-                              <w:rPr>
-                                <w:noProof/>
-                              </w:rPr>
-                              <w:fldChar w:fldCharType="end"/>
-                            </w:r>
+                            <w:fldSimple w:instr=" SEQ Figure \* ARABIC ">
+                              <w:r>
+                                <w:rPr>
+                                  <w:noProof/>
+                                </w:rPr>
+                                <w:t>1</w:t>
+                              </w:r>
+                            </w:fldSimple>
                             <w:r>
                               <w:t>: My existing Test World specification, which outlines how to specify various game entities to be loaded into Zorkish Adventures, then features examples of specifying the world name, starting location, items, and components.</w:t>
                             </w:r>
@@ -663,27 +650,14 @@
                             <w:r>
                               <w:t xml:space="preserve">Figure </w:t>
                             </w:r>
-                            <w:r>
-                              <w:fldChar w:fldCharType="begin"/>
-                            </w:r>
-                            <w:r>
-                              <w:instrText xml:space="preserve"> SEQ Figure \* ARABIC </w:instrText>
-                            </w:r>
-                            <w:r>
-                              <w:fldChar w:fldCharType="separate"/>
-                            </w:r>
-                            <w:r>
-                              <w:rPr>
-                                <w:noProof/>
-                              </w:rPr>
-                              <w:t>2</w:t>
-                            </w:r>
-                            <w:r>
-                              <w:rPr>
-                                <w:noProof/>
-                              </w:rPr>
-                              <w:fldChar w:fldCharType="end"/>
-                            </w:r>
+                            <w:fldSimple w:instr=" SEQ Figure \* ARABIC ">
+                              <w:r>
+                                <w:rPr>
+                                  <w:noProof/>
+                                </w:rPr>
+                                <w:t>2</w:t>
+                              </w:r>
+                            </w:fldSimple>
                             <w:r>
                               <w:t>: Another excerpt from my existing Test World specification, which specifies locations, items and their components, and some paths between locations. Some of the items are placed in locations, others in other items.</w:t>
                             </w:r>
@@ -821,14 +795,27 @@
                             <w:r>
                               <w:t xml:space="preserve">Figure </w:t>
                             </w:r>
-                            <w:fldSimple w:instr=" SEQ Figure \* ARABIC ">
-                              <w:r>
-                                <w:rPr>
-                                  <w:noProof/>
-                                </w:rPr>
-                                <w:t>3</w:t>
-                              </w:r>
-                            </w:fldSimple>
+                            <w:r>
+                              <w:fldChar w:fldCharType="begin"/>
+                            </w:r>
+                            <w:r>
+                              <w:instrText xml:space="preserve"> SEQ Figure \* ARABIC </w:instrText>
+                            </w:r>
+                            <w:r>
+                              <w:fldChar w:fldCharType="separate"/>
+                            </w:r>
+                            <w:r>
+                              <w:rPr>
+                                <w:noProof/>
+                              </w:rPr>
+                              <w:t>3</w:t>
+                            </w:r>
+                            <w:r>
+                              <w:rPr>
+                                <w:noProof/>
+                              </w:rPr>
+                              <w:fldChar w:fldCharType="end"/>
+                            </w:r>
                             <w:r>
                               <w:t>: a UML diagram of the classes relevant to an UnlockCommands Component, as well as the Component itself.</w:t>
                             </w:r>
@@ -1256,14 +1243,27 @@
                             <w:r>
                               <w:t xml:space="preserve">Figure </w:t>
                             </w:r>
-                            <w:fldSimple w:instr=" SEQ Figure \* ARABIC ">
-                              <w:r>
-                                <w:rPr>
-                                  <w:noProof/>
-                                </w:rPr>
-                                <w:t>4</w:t>
-                              </w:r>
-                            </w:fldSimple>
+                            <w:r>
+                              <w:fldChar w:fldCharType="begin"/>
+                            </w:r>
+                            <w:r>
+                              <w:instrText xml:space="preserve"> SEQ Figure \* ARABIC </w:instrText>
+                            </w:r>
+                            <w:r>
+                              <w:fldChar w:fldCharType="separate"/>
+                            </w:r>
+                            <w:r>
+                              <w:rPr>
+                                <w:noProof/>
+                              </w:rPr>
+                              <w:t>4</w:t>
+                            </w:r>
+                            <w:r>
+                              <w:rPr>
+                                <w:noProof/>
+                              </w:rPr>
+                              <w:fldChar w:fldCharType="end"/>
+                            </w:r>
                             <w:r>
                               <w:t>: the updated text file specification. The starting configuration now lets users list Commands (or all Commands) to be available from the start, and an UnlockCommands Component can be attached to GameObjects as a custom Component.</w:t>
                             </w:r>
@@ -1510,14 +1510,27 @@
                             <w:r>
                               <w:t xml:space="preserve">Figure </w:t>
                             </w:r>
-                            <w:fldSimple w:instr=" SEQ Figure \* ARABIC ">
-                              <w:r>
-                                <w:rPr>
-                                  <w:noProof/>
-                                </w:rPr>
-                                <w:t>5</w:t>
-                              </w:r>
-                            </w:fldSimple>
+                            <w:r>
+                              <w:fldChar w:fldCharType="begin"/>
+                            </w:r>
+                            <w:r>
+                              <w:instrText xml:space="preserve"> SEQ Figure \* ARABIC </w:instrText>
+                            </w:r>
+                            <w:r>
+                              <w:fldChar w:fldCharType="separate"/>
+                            </w:r>
+                            <w:r>
+                              <w:rPr>
+                                <w:noProof/>
+                              </w:rPr>
+                              <w:t>5</w:t>
+                            </w:r>
+                            <w:r>
+                              <w:rPr>
+                                <w:noProof/>
+                              </w:rPr>
+                              <w:fldChar w:fldCharType="end"/>
+                            </w:r>
                             <w:r>
                               <w:t>: CommandManager.UnlockCommands()</w:t>
                             </w:r>
@@ -1859,7 +1872,81 @@
         <w:rPr>
           <w:noProof/>
         </w:rPr>
-        <w:t>TODO: fix names of Commands to not be blank and to be in all caps.</w:t>
+        <w:t>I updated CommandPut.PutInContainer()</w:t>
+      </w:r>
+      <w:r>
+        <w:rPr>
+          <w:noProof/>
+        </w:rPr>
+        <w:t xml:space="preserve"> and CommandTake.TakeFromContainer()</w:t>
+      </w:r>
+      <w:r>
+        <w:rPr>
+          <w:noProof/>
+        </w:rPr>
+        <w:t xml:space="preserve">if </w:t>
+      </w:r>
+      <w:r>
+        <w:rPr>
+          <w:noProof/>
+        </w:rPr>
+        <w:t>the item moved</w:t>
+      </w:r>
+      <w:r>
+        <w:rPr>
+          <w:noProof/>
+        </w:rPr>
+        <w:t xml:space="preserve"> had an UnlockCommands Component</w:t>
+      </w:r>
+      <w:r>
+        <w:rPr>
+          <w:noProof/>
+        </w:rPr>
+        <w:t xml:space="preserve"> if it was put in the player’s inventory</w:t>
+      </w:r>
+      <w:r>
+        <w:rPr>
+          <w:noProof/>
+        </w:rPr>
+        <w:t>. However, I found PutInContainer()’s containerTo parameter is a GameObject*, not a Player*, giving no way of knowing if the item is being put in the player’s inventory</w:t>
+      </w:r>
+      <w:r>
+        <w:rPr>
+          <w:noProof/>
+        </w:rPr>
+        <w:t>. To fix this,</w:t>
+      </w:r>
+      <w:bookmarkStart w:id="0" w:name="_GoBack"/>
+      <w:bookmarkEnd w:id="0"/>
+      <w:r>
+        <w:rPr>
+          <w:noProof/>
+        </w:rPr>
+        <w:t xml:space="preserve"> </w:t>
+      </w:r>
+      <w:r>
+        <w:rPr>
+          <w:noProof/>
+        </w:rPr>
+        <w:t>I add</w:t>
+      </w:r>
+      <w:r>
+        <w:rPr>
+          <w:noProof/>
+        </w:rPr>
+        <w:t>ed</w:t>
+      </w:r>
+      <w:r>
+        <w:rPr>
+          <w:noProof/>
+        </w:rPr>
+        <w:t xml:space="preserve"> to GameObject a public property GetType()</w:t>
+      </w:r>
+      <w:r>
+        <w:rPr>
+          <w:noProof/>
+        </w:rPr>
+        <w:t xml:space="preserve"> to allow for this to be checked, and made GameObject’s constructor require child classes to specify their type.</w:t>
       </w:r>
     </w:p>
     <w:p>
@@ -1878,10 +1965,27 @@
         <w:rPr>
           <w:noProof/>
         </w:rPr>
+        <w:t>TODO: fix names of Commands to not be blank and to be in all caps.</w:t>
+      </w:r>
+    </w:p>
+    <w:p>
+      <w:pPr>
+        <w:pStyle w:val="ListParagraph"/>
+        <w:numPr>
+          <w:ilvl w:val="0"/>
+          <w:numId w:val="12"/>
+        </w:numPr>
+        <w:jc w:val="both"/>
+        <w:rPr>
+          <w:noProof/>
+        </w:rPr>
+      </w:pPr>
+      <w:r>
+        <w:rPr>
+          <w:noProof/>
+        </w:rPr>
         <w:t>TODO: adjust formatting of CommandManager.UnlockCommands()’s output to add blank lines at the front and back of the list of valid / erroneous commands to separate from “Moving [direction] . . .” and the new location’s description.</w:t>
       </w:r>
-      <w:bookmarkStart w:id="0" w:name="_GoBack"/>
-      <w:bookmarkEnd w:id="0"/>
     </w:p>
     <w:p>
       <w:pPr>

</xml_diff>